<commit_message>
introduction to change the branch and add documents.
</commit_message>
<xml_diff>
--- a/创建本地仓库通过vscode/创建说明.docx
+++ b/创建本地仓库通过vscode/创建说明.docx
@@ -10,7 +10,6 @@
           <w:szCs w:val="24"/>
         </w:rPr>
       </w:pPr>
-      <w:proofErr w:type="spellStart"/>
       <w:r>
         <w:rPr>
           <w:sz w:val="24"/>
@@ -24,16 +23,7 @@
           <w:sz w:val="24"/>
           <w:szCs w:val="24"/>
         </w:rPr>
-        <w:t>irsy</w:t>
-      </w:r>
-      <w:proofErr w:type="spellEnd"/>
-      <w:r>
-        <w:rPr>
-          <w:rFonts w:hint="eastAsia"/>
-          <w:sz w:val="24"/>
-          <w:szCs w:val="24"/>
-        </w:rPr>
-        <w:t xml:space="preserve"> step</w:t>
+        <w:t>irsy step</w:t>
       </w:r>
     </w:p>
     <w:p>
@@ -51,7 +41,6 @@
         </w:rPr>
         <w:t>在</w:t>
       </w:r>
-      <w:proofErr w:type="spellStart"/>
       <w:r>
         <w:rPr>
           <w:rFonts w:hint="eastAsia"/>
@@ -60,7 +49,6 @@
         </w:rPr>
         <w:t>github</w:t>
       </w:r>
-      <w:proofErr w:type="spellEnd"/>
       <w:r>
         <w:rPr>
           <w:rFonts w:hint="eastAsia"/>
@@ -300,9 +288,32 @@
           <w:sz w:val="24"/>
           <w:szCs w:val="24"/>
         </w:rPr>
+        <w:t xml:space="preserve"> git clone </w:t>
+      </w:r>
+      <w:r>
+        <w:rPr>
+          <w:rFonts w:hint="eastAsia"/>
+          <w:sz w:val="24"/>
+          <w:szCs w:val="24"/>
+        </w:rPr>
+        <w:t>然后右键把刚才的路径点击右键粘贴</w:t>
+      </w:r>
+      <w:r>
+        <w:rPr>
+          <w:rFonts w:hint="eastAsia"/>
+          <w:sz w:val="24"/>
+          <w:szCs w:val="24"/>
+        </w:rPr>
         <w:t xml:space="preserve"> </w:t>
       </w:r>
-      <w:proofErr w:type="spellStart"/>
+      <w:r>
+        <w:rPr>
+          <w:rFonts w:hint="eastAsia"/>
+          <w:sz w:val="24"/>
+          <w:szCs w:val="24"/>
+        </w:rPr>
+        <w:t>再回车就可以把</w:t>
+      </w:r>
       <w:r>
         <w:rPr>
           <w:rFonts w:hint="eastAsia"/>
@@ -311,40 +322,80 @@
         </w:rPr>
         <w:t>git</w:t>
       </w:r>
-      <w:proofErr w:type="spellEnd"/>
-      <w:r>
-        <w:rPr>
-          <w:rFonts w:hint="eastAsia"/>
-          <w:sz w:val="24"/>
-          <w:szCs w:val="24"/>
-        </w:rPr>
-        <w:t xml:space="preserve"> clone </w:t>
-      </w:r>
-      <w:r>
-        <w:rPr>
-          <w:rFonts w:hint="eastAsia"/>
-          <w:sz w:val="24"/>
-          <w:szCs w:val="24"/>
-        </w:rPr>
-        <w:t>然后右键把刚才的路径点击右键粘贴</w:t>
-      </w:r>
-      <w:r>
-        <w:rPr>
-          <w:rFonts w:hint="eastAsia"/>
-          <w:sz w:val="24"/>
-          <w:szCs w:val="24"/>
-        </w:rPr>
-        <w:t xml:space="preserve"> </w:t>
-      </w:r>
-      <w:r>
-        <w:rPr>
-          <w:rFonts w:hint="eastAsia"/>
-          <w:sz w:val="24"/>
-          <w:szCs w:val="24"/>
-        </w:rPr>
-        <w:t>再回车就可以把</w:t>
-      </w:r>
-      <w:proofErr w:type="spellStart"/>
+      <w:r>
+        <w:rPr>
+          <w:rFonts w:hint="eastAsia"/>
+          <w:sz w:val="24"/>
+          <w:szCs w:val="24"/>
+        </w:rPr>
+        <w:t>上的</w:t>
+      </w:r>
+      <w:r>
+        <w:rPr>
+          <w:rFonts w:hint="eastAsia"/>
+          <w:sz w:val="24"/>
+          <w:szCs w:val="24"/>
+        </w:rPr>
+        <w:t>read</w:t>
+      </w:r>
+      <w:r>
+        <w:rPr>
+          <w:rFonts w:hint="eastAsia"/>
+          <w:sz w:val="24"/>
+          <w:szCs w:val="24"/>
+        </w:rPr>
+        <w:t>me</w:t>
+      </w:r>
+      <w:r>
+        <w:rPr>
+          <w:rFonts w:hint="eastAsia"/>
+          <w:sz w:val="24"/>
+          <w:szCs w:val="24"/>
+        </w:rPr>
+        <w:t>文件保存到本地仓库，顺便创建文件夹。</w:t>
+      </w:r>
+    </w:p>
+    <w:p>
+      <w:pPr>
+        <w:spacing w:line="220" w:lineRule="atLeast"/>
+        <w:rPr>
+          <w:sz w:val="24"/>
+          <w:szCs w:val="24"/>
+        </w:rPr>
+      </w:pPr>
+      <w:r>
+        <w:rPr>
+          <w:rFonts w:hint="eastAsia"/>
+          <w:sz w:val="24"/>
+          <w:szCs w:val="24"/>
+        </w:rPr>
+        <w:t>Second step</w:t>
+      </w:r>
+    </w:p>
+    <w:p>
+      <w:pPr>
+        <w:spacing w:line="220" w:lineRule="atLeast"/>
+        <w:rPr>
+          <w:sz w:val="24"/>
+          <w:szCs w:val="24"/>
+        </w:rPr>
+      </w:pPr>
+      <w:r>
+        <w:rPr>
+          <w:rFonts w:hint="eastAsia"/>
+          <w:sz w:val="24"/>
+          <w:szCs w:val="24"/>
+        </w:rPr>
+        <w:t xml:space="preserve">      </w:t>
+      </w:r>
+      <w:r>
+        <w:rPr>
+          <w:rFonts w:hint="eastAsia"/>
+          <w:sz w:val="24"/>
+          <w:szCs w:val="24"/>
+        </w:rPr>
+        <w:t>把要加到</w:t>
+      </w:r>
       <w:r>
         <w:rPr>
           <w:rFonts w:hint="eastAsia"/>
@@ -353,91 +404,6 @@
         </w:rPr>
         <w:t>git</w:t>
       </w:r>
-      <w:proofErr w:type="spellEnd"/>
-      <w:r>
-        <w:rPr>
-          <w:rFonts w:hint="eastAsia"/>
-          <w:sz w:val="24"/>
-          <w:szCs w:val="24"/>
-        </w:rPr>
-        <w:t>上的</w:t>
-      </w:r>
-      <w:r>
-        <w:rPr>
-          <w:rFonts w:hint="eastAsia"/>
-          <w:sz w:val="24"/>
-          <w:szCs w:val="24"/>
-        </w:rPr>
-        <w:t>read</w:t>
-      </w:r>
-      <w:r>
-        <w:rPr>
-          <w:rFonts w:hint="eastAsia"/>
-          <w:sz w:val="24"/>
-          <w:szCs w:val="24"/>
-        </w:rPr>
-        <w:t>me</w:t>
-      </w:r>
-      <w:r>
-        <w:rPr>
-          <w:rFonts w:hint="eastAsia"/>
-          <w:sz w:val="24"/>
-          <w:szCs w:val="24"/>
-        </w:rPr>
-        <w:t>文件保存到本地仓库，顺便创建文件夹。</w:t>
-      </w:r>
-    </w:p>
-    <w:p>
-      <w:pPr>
-        <w:spacing w:line="220" w:lineRule="atLeast"/>
-        <w:rPr>
-          <w:sz w:val="24"/>
-          <w:szCs w:val="24"/>
-        </w:rPr>
-      </w:pPr>
-      <w:r>
-        <w:rPr>
-          <w:rFonts w:hint="eastAsia"/>
-          <w:sz w:val="24"/>
-          <w:szCs w:val="24"/>
-        </w:rPr>
-        <w:t>Second step</w:t>
-      </w:r>
-    </w:p>
-    <w:p>
-      <w:pPr>
-        <w:spacing w:line="220" w:lineRule="atLeast"/>
-        <w:rPr>
-          <w:sz w:val="24"/>
-          <w:szCs w:val="24"/>
-        </w:rPr>
-      </w:pPr>
-      <w:r>
-        <w:rPr>
-          <w:rFonts w:hint="eastAsia"/>
-          <w:sz w:val="24"/>
-          <w:szCs w:val="24"/>
-        </w:rPr>
-        <w:t xml:space="preserve">      </w:t>
-      </w:r>
-      <w:r>
-        <w:rPr>
-          <w:rFonts w:hint="eastAsia"/>
-          <w:sz w:val="24"/>
-          <w:szCs w:val="24"/>
-        </w:rPr>
-        <w:t>把要加到</w:t>
-      </w:r>
-      <w:proofErr w:type="spellStart"/>
-      <w:r>
-        <w:rPr>
-          <w:rFonts w:hint="eastAsia"/>
-          <w:sz w:val="24"/>
-          <w:szCs w:val="24"/>
-        </w:rPr>
-        <w:t>git</w:t>
-      </w:r>
-      <w:proofErr w:type="spellEnd"/>
       <w:r>
         <w:rPr>
           <w:rFonts w:hint="eastAsia"/>
@@ -486,7 +452,6 @@
         </w:rPr>
         <w:t>然后用</w:t>
       </w:r>
-      <w:proofErr w:type="spellStart"/>
       <w:r>
         <w:rPr>
           <w:sz w:val="24"/>
@@ -494,7 +459,6 @@
         </w:rPr>
         <w:t>vscode</w:t>
       </w:r>
-      <w:proofErr w:type="spellEnd"/>
       <w:r>
         <w:rPr>
           <w:sz w:val="24"/>
@@ -599,7 +563,6 @@
       <w:pPr>
         <w:spacing w:line="220" w:lineRule="atLeast"/>
         <w:rPr>
-          <w:rFonts w:hint="eastAsia"/>
           <w:sz w:val="24"/>
           <w:szCs w:val="24"/>
         </w:rPr>
@@ -633,6 +596,7 @@
       <w:pPr>
         <w:spacing w:line="220" w:lineRule="atLeast"/>
         <w:rPr>
+          <w:rFonts w:hint="eastAsia"/>
           <w:sz w:val="24"/>
           <w:szCs w:val="24"/>
         </w:rPr>
@@ -674,7 +638,69 @@
           <w:sz w:val="24"/>
           <w:szCs w:val="24"/>
         </w:rPr>
-        <w:t>要在那个空白栏里加入文字说明。</w:t>
+        <w:t>要在那个空白栏里加入文字说明</w:t>
+      </w:r>
+    </w:p>
+    <w:p>
+      <w:pPr>
+        <w:spacing w:line="220" w:lineRule="atLeast"/>
+        <w:rPr>
+          <w:sz w:val="24"/>
+          <w:szCs w:val="24"/>
+        </w:rPr>
+      </w:pPr>
+      <w:r>
+        <w:rPr>
+          <w:sz w:val="24"/>
+          <w:szCs w:val="24"/>
+        </w:rPr>
+        <w:t>C</w:t>
+      </w:r>
+      <w:r>
+        <w:rPr>
+          <w:rFonts w:hint="eastAsia"/>
+          <w:sz w:val="24"/>
+          <w:szCs w:val="24"/>
+        </w:rPr>
+        <w:t>ommit</w:t>
+      </w:r>
+      <w:r>
+        <w:rPr>
+          <w:sz w:val="24"/>
+          <w:szCs w:val="24"/>
+        </w:rPr>
+        <w:t>后</w:t>
+      </w:r>
+      <w:r>
+        <w:rPr>
+          <w:rFonts w:hint="eastAsia"/>
+          <w:sz w:val="24"/>
+          <w:szCs w:val="24"/>
+        </w:rPr>
+        <w:t>，</w:t>
+      </w:r>
+      <w:r>
+        <w:rPr>
+          <w:sz w:val="24"/>
+          <w:szCs w:val="24"/>
+        </w:rPr>
+        <w:t>点击三个点的那个图标</w:t>
+      </w:r>
+      <w:r>
+        <w:rPr>
+          <w:rFonts w:hint="eastAsia"/>
+          <w:sz w:val="24"/>
+          <w:szCs w:val="24"/>
+        </w:rPr>
+        <w:t>，然后点击</w:t>
+      </w:r>
+      <w:r>
+        <w:rPr>
+          <w:rFonts w:hint="eastAsia"/>
+          <w:sz w:val="24"/>
+          <w:szCs w:val="24"/>
+        </w:rPr>
+        <w:t>push.</w:t>
       </w:r>
     </w:p>
     <w:p>

</xml_diff>